<commit_message>
Added more details to DB doc..
</commit_message>
<xml_diff>
--- a/MongoDBDoc.docx
+++ b/MongoDBDoc.docx
@@ -3,13 +3,283 @@
 <w:document xmlns:wpc="http://schemas.microsoft.com/office/word/2010/wordprocessingCanvas" xmlns:cx="http://schemas.microsoft.com/office/drawing/2014/chartex" xmlns:cx1="http://schemas.microsoft.com/office/drawing/2015/9/8/chartex" xmlns:cx2="http://schemas.microsoft.com/office/drawing/2015/10/21/chartex" xmlns:cx3="http://schemas.microsoft.com/office/drawing/2016/5/9/chartex" xmlns:cx4="http://schemas.microsoft.com/office/drawing/2016/5/10/chartex" xmlns:cx5="http://schemas.microsoft.com/office/drawing/2016/5/11/chartex" xmlns:cx6="http://schemas.microsoft.com/office/drawing/2016/5/12/chartex" xmlns:cx7="http://schemas.microsoft.com/office/drawing/2016/5/13/chartex" xmlns:cx8="http://schemas.microsoft.com/office/drawing/2016/5/14/chartex" xmlns:mc="http://schemas.openxmlformats.org/markup-compatibility/2006" xmlns:aink="http://schemas.microsoft.com/office/drawing/2016/ink" xmlns:am3d="http://schemas.microsoft.com/office/drawing/2017/model3d" xmlns:o="urn:schemas-microsoft-com:office:office" xmlns:oel="http://schemas.microsoft.com/office/2019/extlst" xmlns:r="http://schemas.openxmlformats.org/officeDocument/2006/relationships" xmlns:m="http://schemas.openxmlformats.org/officeDocument/2006/math" xmlns:v="urn:schemas-microsoft-com:vml" xmlns:wp14="http://schemas.microsoft.com/office/word/2010/wordprocessingDrawing" xmlns:wp="http://schemas.openxmlformats.org/drawingml/2006/wordprocessingDrawing" xmlns:w10="urn:schemas-microsoft-com:office:word" xmlns:w="http://schemas.openxmlformats.org/wordprocessingml/2006/main" xmlns:w14="http://schemas.microsoft.com/office/word/2010/wordml" xmlns:w15="http://schemas.microsoft.com/office/word/2012/wordml" xmlns:w16cex="http://schemas.microsoft.com/office/word/2018/wordml/cex" xmlns:w16cid="http://schemas.microsoft.com/office/word/2016/wordml/cid" xmlns:w16="http://schemas.microsoft.com/office/word/2018/wordml" xmlns:w16sdtdh="http://schemas.microsoft.com/office/word/2020/wordml/sdtdatahash" xmlns:w16se="http://schemas.microsoft.com/office/word/2015/wordml/symex" xmlns:wpg="http://schemas.microsoft.com/office/word/2010/wordprocessingGroup" xmlns:wpi="http://schemas.microsoft.com/office/word/2010/wordprocessingInk" xmlns:wne="http://schemas.microsoft.com/office/word/2006/wordml" xmlns:wps="http://schemas.microsoft.com/office/word/2010/wordprocessingShape" mc:Ignorable="w14 w15 w16se w16cid w16 w16cex w16sdtdh wp14">
   <w:body>
     <w:p>
-      <w:r>
+      <w:pPr>
+        <w:rPr>
+          <w:b/>
+          <w:bCs/>
+          <w:sz w:val="32"/>
+          <w:szCs w:val="32"/>
+        </w:rPr>
+      </w:pPr>
+      <w:r>
+        <w:rPr>
+          <w:b/>
+          <w:bCs/>
+          <w:sz w:val="32"/>
+          <w:szCs w:val="32"/>
+        </w:rPr>
         <w:t>Mongo DB commands to create/seed database:</w:t>
       </w:r>
     </w:p>
     <w:p>
       <w:pPr>
         <w:rPr>
+          <w:rFonts w:cstheme="minorHAnsi"/>
+          <w:b/>
+          <w:bCs/>
+          <w:sz w:val="28"/>
+          <w:szCs w:val="28"/>
+        </w:rPr>
+      </w:pPr>
+      <w:r>
+        <w:rPr>
+          <w:b/>
+          <w:bCs/>
+          <w:sz w:val="28"/>
+          <w:szCs w:val="28"/>
+        </w:rPr>
+        <w:t xml:space="preserve">(This requires that you have MongoDB/MongoDBCompass already installed on your machine! Do not proceed without being able to use </w:t>
+      </w:r>
+      <w:r>
+        <w:rPr>
+          <w:rFonts w:ascii="Courier New" w:hAnsi="Courier New" w:cs="Courier New"/>
+          <w:b/>
+          <w:bCs/>
+          <w:sz w:val="28"/>
+          <w:szCs w:val="28"/>
+        </w:rPr>
+        <w:t xml:space="preserve">mongosh </w:t>
+      </w:r>
+      <w:r>
+        <w:rPr>
+          <w:rFonts w:cstheme="minorHAnsi"/>
+          <w:b/>
+          <w:bCs/>
+          <w:sz w:val="28"/>
+          <w:szCs w:val="28"/>
+        </w:rPr>
+        <w:t>or MongoDBCompass for a GUI interface.)</w:t>
+      </w:r>
+    </w:p>
+    <w:p>
+      <w:pPr>
+        <w:rPr>
+          <w:rFonts w:cstheme="minorHAnsi"/>
+          <w:sz w:val="24"/>
+          <w:szCs w:val="24"/>
+        </w:rPr>
+      </w:pPr>
+      <w:r>
+        <w:rPr>
+          <w:rFonts w:cstheme="minorHAnsi"/>
+          <w:sz w:val="24"/>
+          <w:szCs w:val="24"/>
+        </w:rPr>
+        <w:t xml:space="preserve">Once you have connected to the local MongoDB, you can run these instructions in either the built in terminal in MongoDBCompass, or open up a Powershell window (make sure to first enter in </w:t>
+      </w:r>
+      <w:r>
+        <w:rPr>
+          <w:rFonts w:ascii="Courier New" w:hAnsi="Courier New" w:cs="Courier New"/>
+          <w:sz w:val="24"/>
+          <w:szCs w:val="24"/>
+        </w:rPr>
+        <w:t xml:space="preserve">mongosh </w:t>
+      </w:r>
+      <w:r>
+        <w:rPr>
+          <w:rFonts w:cstheme="minorHAnsi"/>
+          <w:sz w:val="24"/>
+          <w:szCs w:val="24"/>
+        </w:rPr>
+        <w:t>so you enter the MongoDB CLI).</w:t>
+      </w:r>
+    </w:p>
+    <w:p>
+      <w:pPr>
+        <w:rPr>
+          <w:rFonts w:cstheme="minorHAnsi"/>
+          <w:sz w:val="24"/>
+          <w:szCs w:val="24"/>
+        </w:rPr>
+      </w:pPr>
+      <w:r>
+        <w:rPr>
+          <w:rFonts w:cstheme="minorHAnsi"/>
+          <w:sz w:val="24"/>
+          <w:szCs w:val="24"/>
+        </w:rPr>
+        <w:t>Type/Paste these instructions one at a time. If you ever have any issues or it throws an error, first try rebooting the terminal and reconnecting. Sometimes Mongo has a hard time recognizing which DB you’re in or the commands you’re using.</w:t>
+      </w:r>
+    </w:p>
+    <w:p>
+      <w:pPr>
+        <w:rPr>
+          <w:rFonts w:cstheme="minorHAnsi"/>
+          <w:b/>
+          <w:bCs/>
+          <w:sz w:val="40"/>
+          <w:szCs w:val="40"/>
+        </w:rPr>
+      </w:pPr>
+      <w:r>
+        <w:rPr>
+          <w:rFonts w:cstheme="minorHAnsi"/>
+          <w:b/>
+          <w:bCs/>
+          <w:sz w:val="40"/>
+          <w:szCs w:val="40"/>
+        </w:rPr>
+        <w:t>NOTE:</w:t>
+      </w:r>
+    </w:p>
+    <w:p>
+      <w:pPr>
+        <w:rPr>
+          <w:rFonts w:cstheme="minorHAnsi"/>
+          <w:b/>
+          <w:bCs/>
+          <w:sz w:val="32"/>
+          <w:szCs w:val="32"/>
+        </w:rPr>
+      </w:pPr>
+      <w:r>
+        <w:rPr>
+          <w:rFonts w:cstheme="minorHAnsi"/>
+          <w:b/>
+          <w:bCs/>
+          <w:sz w:val="32"/>
+          <w:szCs w:val="32"/>
+        </w:rPr>
+        <w:t>You may need to retype some of these in the console…double check that strings inside of quotes are green!</w:t>
+      </w:r>
+    </w:p>
+    <w:p>
+      <w:pPr>
+        <w:rPr>
+          <w:rFonts w:cstheme="minorHAnsi"/>
+          <w:b/>
+          <w:bCs/>
+          <w:sz w:val="32"/>
+          <w:szCs w:val="32"/>
+        </w:rPr>
+      </w:pPr>
+      <w:r>
+        <w:rPr>
+          <w:noProof/>
+        </w:rPr>
+        <w:drawing>
+          <wp:inline distT="0" distB="0" distL="0" distR="0" wp14:anchorId="662E5C10" wp14:editId="1B8EBEE9">
+            <wp:extent cx="4371975" cy="866775"/>
+            <wp:effectExtent l="0" t="0" r="9525" b="9525"/>
+            <wp:docPr id="1" name="Picture 1" descr="Graphical user interface, text&#10;&#10;Description automatically generated with medium confidence"/>
+            <wp:cNvGraphicFramePr>
+              <a:graphicFrameLocks xmlns:a="http://schemas.openxmlformats.org/drawingml/2006/main" noChangeAspect="1"/>
+            </wp:cNvGraphicFramePr>
+            <a:graphic xmlns:a="http://schemas.openxmlformats.org/drawingml/2006/main">
+              <a:graphicData uri="http://schemas.openxmlformats.org/drawingml/2006/picture">
+                <pic:pic xmlns:pic="http://schemas.openxmlformats.org/drawingml/2006/picture">
+                  <pic:nvPicPr>
+                    <pic:cNvPr id="1" name="Picture 1" descr="Graphical user interface, text&#10;&#10;Description automatically generated with medium confidence"/>
+                    <pic:cNvPicPr/>
+                  </pic:nvPicPr>
+                  <pic:blipFill>
+                    <a:blip r:embed="rId5"/>
+                    <a:stretch>
+                      <a:fillRect/>
+                    </a:stretch>
+                  </pic:blipFill>
+                  <pic:spPr>
+                    <a:xfrm>
+                      <a:off x="0" y="0"/>
+                      <a:ext cx="4371975" cy="866775"/>
+                    </a:xfrm>
+                    <a:prstGeom prst="rect">
+                      <a:avLst/>
+                    </a:prstGeom>
+                  </pic:spPr>
+                </pic:pic>
+              </a:graphicData>
+            </a:graphic>
+          </wp:inline>
+        </w:drawing>
+      </w:r>
+    </w:p>
+    <w:p>
+      <w:pPr>
+        <w:rPr>
+          <w:rFonts w:cstheme="minorHAnsi"/>
+        </w:rPr>
+      </w:pPr>
+      <w:r>
+        <w:rPr>
+          <w:rFonts w:cstheme="minorHAnsi"/>
+        </w:rPr>
+        <w:t>The second command is valid. You will get back:</w:t>
+      </w:r>
+    </w:p>
+    <w:p>
+      <w:pPr>
+        <w:rPr>
+          <w:rFonts w:cstheme="minorHAnsi"/>
+        </w:rPr>
+      </w:pPr>
+      <w:r>
+        <w:rPr>
+          <w:noProof/>
+        </w:rPr>
+        <w:drawing>
+          <wp:inline distT="0" distB="0" distL="0" distR="0" wp14:anchorId="0A41B160" wp14:editId="153E6A06">
+            <wp:extent cx="1009650" cy="333375"/>
+            <wp:effectExtent l="0" t="0" r="0" b="9525"/>
+            <wp:docPr id="2" name="Picture 2"/>
+            <wp:cNvGraphicFramePr>
+              <a:graphicFrameLocks xmlns:a="http://schemas.openxmlformats.org/drawingml/2006/main" noChangeAspect="1"/>
+            </wp:cNvGraphicFramePr>
+            <a:graphic xmlns:a="http://schemas.openxmlformats.org/drawingml/2006/main">
+              <a:graphicData uri="http://schemas.openxmlformats.org/drawingml/2006/picture">
+                <pic:pic xmlns:pic="http://schemas.openxmlformats.org/drawingml/2006/picture">
+                  <pic:nvPicPr>
+                    <pic:cNvPr id="1" name=""/>
+                    <pic:cNvPicPr/>
+                  </pic:nvPicPr>
+                  <pic:blipFill>
+                    <a:blip r:embed="rId6"/>
+                    <a:stretch>
+                      <a:fillRect/>
+                    </a:stretch>
+                  </pic:blipFill>
+                  <pic:spPr>
+                    <a:xfrm>
+                      <a:off x="0" y="0"/>
+                      <a:ext cx="1009650" cy="333375"/>
+                    </a:xfrm>
+                    <a:prstGeom prst="rect">
+                      <a:avLst/>
+                    </a:prstGeom>
+                  </pic:spPr>
+                </pic:pic>
+              </a:graphicData>
+            </a:graphic>
+          </wp:inline>
+        </w:drawing>
+      </w:r>
+    </w:p>
+    <w:p>
+      <w:pPr>
+        <w:rPr>
+          <w:rFonts w:cstheme="minorHAnsi"/>
+        </w:rPr>
+      </w:pPr>
+      <w:r>
+        <w:rPr>
+          <w:rFonts w:cstheme="minorHAnsi"/>
+        </w:rPr>
+        <w:t>This is because copying and pasting quotes into the terminal sometimes doesn’t work properly.</w:t>
+      </w:r>
+    </w:p>
+    <w:p>
+      <w:pPr>
+        <w:rPr>
           <w:rFonts w:ascii="Courier New" w:hAnsi="Courier New" w:cs="Courier New"/>
         </w:rPr>
       </w:pPr>
@@ -30,7 +300,19 @@
         <w:rPr>
           <w:rFonts w:ascii="Courier New" w:hAnsi="Courier New" w:cs="Courier New"/>
         </w:rPr>
-        <w:t>db.createCollection(‘Cars’)</w:t>
+        <w:t>db.createCollection(‘Cars</w:t>
+      </w:r>
+      <w:r>
+        <w:rPr>
+          <w:rFonts w:ascii="Courier New" w:hAnsi="Courier New" w:cs="Courier New"/>
+        </w:rPr>
+        <w:t>’</w:t>
+      </w:r>
+      <w:r>
+        <w:rPr>
+          <w:rFonts w:ascii="Courier New" w:hAnsi="Courier New" w:cs="Courier New"/>
+        </w:rPr>
+        <w:t>)</w:t>
       </w:r>
     </w:p>
     <w:p>
@@ -69,14 +351,101 @@
     <w:p>
       <w:pPr>
         <w:rPr>
-          <w:rFonts w:ascii="Courier New" w:hAnsi="Courier New" w:cs="Courier New"/>
-        </w:rPr>
-      </w:pPr>
-      <w:r>
-        <w:rPr>
-          <w:rFonts w:ascii="Courier New" w:hAnsi="Courier New" w:cs="Courier New"/>
+          <w:rFonts w:cstheme="minorHAnsi"/>
+          <w:sz w:val="24"/>
+          <w:szCs w:val="24"/>
+        </w:rPr>
+      </w:pPr>
+      <w:r>
+        <w:rPr>
+          <w:rFonts w:cstheme="minorHAnsi"/>
+          <w:sz w:val="24"/>
+          <w:szCs w:val="24"/>
         </w:rPr>
         <w:t>For some reason, insertMany does not work right. You will have to insert one at a time.</w:t>
+      </w:r>
+    </w:p>
+    <w:p>
+      <w:pPr>
+        <w:rPr>
+          <w:rFonts w:cstheme="minorHAnsi"/>
+          <w:sz w:val="24"/>
+          <w:szCs w:val="24"/>
+        </w:rPr>
+      </w:pPr>
+      <w:r>
+        <w:rPr>
+          <w:rFonts w:cstheme="minorHAnsi"/>
+          <w:sz w:val="24"/>
+          <w:szCs w:val="24"/>
+        </w:rPr>
+        <w:t>A valid response from these will look</w:t>
+      </w:r>
+      <w:r>
+        <w:rPr>
+          <w:rFonts w:cstheme="minorHAnsi"/>
+          <w:sz w:val="24"/>
+          <w:szCs w:val="24"/>
+        </w:rPr>
+        <w:t xml:space="preserve"> something</w:t>
+      </w:r>
+      <w:r>
+        <w:rPr>
+          <w:rFonts w:cstheme="minorHAnsi"/>
+          <w:sz w:val="24"/>
+          <w:szCs w:val="24"/>
+        </w:rPr>
+        <w:t xml:space="preserve"> like this:</w:t>
+      </w:r>
+    </w:p>
+    <w:p>
+      <w:pPr>
+        <w:rPr>
+          <w:rFonts w:cstheme="minorHAnsi"/>
+          <w:sz w:val="24"/>
+          <w:szCs w:val="24"/>
+        </w:rPr>
+      </w:pPr>
+      <w:r>
+        <w:rPr>
+          <w:noProof/>
+        </w:rPr>
+        <w:lastRenderedPageBreak/>
+        <w:drawing>
+          <wp:inline distT="0" distB="0" distL="0" distR="0" wp14:anchorId="7158FC1C" wp14:editId="7DCCA50C">
+            <wp:extent cx="4057650" cy="942975"/>
+            <wp:effectExtent l="0" t="0" r="0" b="9525"/>
+            <wp:docPr id="3" name="Picture 3" descr="Graphical user interface, text, application, website&#10;&#10;Description automatically generated"/>
+            <wp:cNvGraphicFramePr>
+              <a:graphicFrameLocks xmlns:a="http://schemas.openxmlformats.org/drawingml/2006/main" noChangeAspect="1"/>
+            </wp:cNvGraphicFramePr>
+            <a:graphic xmlns:a="http://schemas.openxmlformats.org/drawingml/2006/main">
+              <a:graphicData uri="http://schemas.openxmlformats.org/drawingml/2006/picture">
+                <pic:pic xmlns:pic="http://schemas.openxmlformats.org/drawingml/2006/picture">
+                  <pic:nvPicPr>
+                    <pic:cNvPr id="3" name="Picture 3" descr="Graphical user interface, text, application, website&#10;&#10;Description automatically generated"/>
+                    <pic:cNvPicPr/>
+                  </pic:nvPicPr>
+                  <pic:blipFill>
+                    <a:blip r:embed="rId7"/>
+                    <a:stretch>
+                      <a:fillRect/>
+                    </a:stretch>
+                  </pic:blipFill>
+                  <pic:spPr>
+                    <a:xfrm>
+                      <a:off x="0" y="0"/>
+                      <a:ext cx="4057650" cy="942975"/>
+                    </a:xfrm>
+                    <a:prstGeom prst="rect">
+                      <a:avLst/>
+                    </a:prstGeom>
+                  </pic:spPr>
+                </pic:pic>
+              </a:graphicData>
+            </a:graphic>
+          </wp:inline>
+        </w:drawing>
       </w:r>
     </w:p>
     <w:p>
@@ -242,6 +611,43 @@
         </w:rPr>
       </w:pPr>
     </w:p>
+    <w:p>
+      <w:pPr>
+        <w:rPr>
+          <w:rFonts w:cstheme="minorHAnsi"/>
+        </w:rPr>
+      </w:pPr>
+      <w:r>
+        <w:rPr>
+          <w:rFonts w:cstheme="minorHAnsi"/>
+        </w:rPr>
+        <w:t xml:space="preserve">Once you enter all the commands successfully and get an </w:t>
+      </w:r>
+      <w:r>
+        <w:rPr>
+          <w:rFonts w:ascii="Courier New" w:hAnsi="Courier New" w:cs="Courier New"/>
+        </w:rPr>
+        <w:t xml:space="preserve">{ ok } </w:t>
+      </w:r>
+      <w:r>
+        <w:rPr>
+          <w:rFonts w:cstheme="minorHAnsi"/>
+        </w:rPr>
+        <w:t xml:space="preserve">reply on each of them, you’re ready to start testing and using the database! Feel free to double check the data is actually in there (whether that’s using a </w:t>
+      </w:r>
+      <w:r>
+        <w:rPr>
+          <w:rFonts w:ascii="Courier New" w:hAnsi="Courier New" w:cs="Courier New"/>
+        </w:rPr>
+        <w:t xml:space="preserve">mongosh </w:t>
+      </w:r>
+      <w:r>
+        <w:rPr>
+          <w:rFonts w:cstheme="minorHAnsi"/>
+        </w:rPr>
+        <w:t xml:space="preserve">command to print out the data in the collections, or to use MongoDBCompass and navigate through the collections in a GUI format). </w:t>
+      </w:r>
+    </w:p>
     <w:sectPr>
       <w:pgSz w:w="12240" w:h="15840"/>
       <w:pgMar w:top="1440" w:right="1440" w:bottom="1440" w:left="1440" w:header="720" w:footer="720" w:gutter="0"/>
@@ -250,6 +656,126 @@
     </w:sectPr>
   </w:body>
 </w:document>
+</file>
+
+<file path=word/numbering.xml><?xml version="1.0" encoding="utf-8"?>
+<w:numbering xmlns:wpc="http://schemas.microsoft.com/office/word/2010/wordprocessingCanvas" xmlns:cx="http://schemas.microsoft.com/office/drawing/2014/chartex" xmlns:cx1="http://schemas.microsoft.com/office/drawing/2015/9/8/chartex" xmlns:cx2="http://schemas.microsoft.com/office/drawing/2015/10/21/chartex" xmlns:cx3="http://schemas.microsoft.com/office/drawing/2016/5/9/chartex" xmlns:cx4="http://schemas.microsoft.com/office/drawing/2016/5/10/chartex" xmlns:cx5="http://schemas.microsoft.com/office/drawing/2016/5/11/chartex" xmlns:cx6="http://schemas.microsoft.com/office/drawing/2016/5/12/chartex" xmlns:cx7="http://schemas.microsoft.com/office/drawing/2016/5/13/chartex" xmlns:cx8="http://schemas.microsoft.com/office/drawing/2016/5/14/chartex" xmlns:mc="http://schemas.openxmlformats.org/markup-compatibility/2006" xmlns:aink="http://schemas.microsoft.com/office/drawing/2016/ink" xmlns:am3d="http://schemas.microsoft.com/office/drawing/2017/model3d" xmlns:o="urn:schemas-microsoft-com:office:office" xmlns:oel="http://schemas.microsoft.com/office/2019/extlst" xmlns:r="http://schemas.openxmlformats.org/officeDocument/2006/relationships" xmlns:m="http://schemas.openxmlformats.org/officeDocument/2006/math" xmlns:v="urn:schemas-microsoft-com:vml" xmlns:wp14="http://schemas.microsoft.com/office/word/2010/wordprocessingDrawing" xmlns:wp="http://schemas.openxmlformats.org/drawingml/2006/wordprocessingDrawing" xmlns:w10="urn:schemas-microsoft-com:office:word" xmlns:w="http://schemas.openxmlformats.org/wordprocessingml/2006/main" xmlns:w14="http://schemas.microsoft.com/office/word/2010/wordml" xmlns:w15="http://schemas.microsoft.com/office/word/2012/wordml" xmlns:w16cex="http://schemas.microsoft.com/office/word/2018/wordml/cex" xmlns:w16cid="http://schemas.microsoft.com/office/word/2016/wordml/cid" xmlns:w16="http://schemas.microsoft.com/office/word/2018/wordml" xmlns:w16sdtdh="http://schemas.microsoft.com/office/word/2020/wordml/sdtdatahash" xmlns:w16se="http://schemas.microsoft.com/office/word/2015/wordml/symex" xmlns:wpg="http://schemas.microsoft.com/office/word/2010/wordprocessingGroup" xmlns:wpi="http://schemas.microsoft.com/office/word/2010/wordprocessingInk" xmlns:wne="http://schemas.microsoft.com/office/word/2006/wordml" xmlns:wps="http://schemas.microsoft.com/office/word/2010/wordprocessingShape" mc:Ignorable="w14 w15 w16se w16cid w16 w16cex w16sdtdh wp14">
+  <w:abstractNum w:abstractNumId="0" w15:restartNumberingAfterBreak="0">
+    <w:nsid w:val="6B61447F"/>
+    <w:multiLevelType w:val="hybridMultilevel"/>
+    <w:tmpl w:val="B0EA8EEC"/>
+    <w:lvl w:ilvl="0" w:tplc="3F76185A">
+      <w:numFmt w:val="bullet"/>
+      <w:lvlText w:val="-"/>
+      <w:lvlJc w:val="left"/>
+      <w:pPr>
+        <w:ind w:left="720" w:hanging="360"/>
+      </w:pPr>
+      <w:rPr>
+        <w:rFonts w:ascii="Calibri" w:eastAsiaTheme="minorHAnsi" w:hAnsi="Calibri" w:cs="Calibri" w:hint="default"/>
+      </w:rPr>
+    </w:lvl>
+    <w:lvl w:ilvl="1" w:tplc="04090003" w:tentative="1">
+      <w:start w:val="1"/>
+      <w:numFmt w:val="bullet"/>
+      <w:lvlText w:val="o"/>
+      <w:lvlJc w:val="left"/>
+      <w:pPr>
+        <w:ind w:left="1440" w:hanging="360"/>
+      </w:pPr>
+      <w:rPr>
+        <w:rFonts w:ascii="Courier New" w:hAnsi="Courier New" w:cs="Courier New" w:hint="default"/>
+      </w:rPr>
+    </w:lvl>
+    <w:lvl w:ilvl="2" w:tplc="04090005" w:tentative="1">
+      <w:start w:val="1"/>
+      <w:numFmt w:val="bullet"/>
+      <w:lvlText w:val=""/>
+      <w:lvlJc w:val="left"/>
+      <w:pPr>
+        <w:ind w:left="2160" w:hanging="360"/>
+      </w:pPr>
+      <w:rPr>
+        <w:rFonts w:ascii="Wingdings" w:hAnsi="Wingdings" w:hint="default"/>
+      </w:rPr>
+    </w:lvl>
+    <w:lvl w:ilvl="3" w:tplc="04090001" w:tentative="1">
+      <w:start w:val="1"/>
+      <w:numFmt w:val="bullet"/>
+      <w:lvlText w:val=""/>
+      <w:lvlJc w:val="left"/>
+      <w:pPr>
+        <w:ind w:left="2880" w:hanging="360"/>
+      </w:pPr>
+      <w:rPr>
+        <w:rFonts w:ascii="Symbol" w:hAnsi="Symbol" w:hint="default"/>
+      </w:rPr>
+    </w:lvl>
+    <w:lvl w:ilvl="4" w:tplc="04090003" w:tentative="1">
+      <w:start w:val="1"/>
+      <w:numFmt w:val="bullet"/>
+      <w:lvlText w:val="o"/>
+      <w:lvlJc w:val="left"/>
+      <w:pPr>
+        <w:ind w:left="3600" w:hanging="360"/>
+      </w:pPr>
+      <w:rPr>
+        <w:rFonts w:ascii="Courier New" w:hAnsi="Courier New" w:cs="Courier New" w:hint="default"/>
+      </w:rPr>
+    </w:lvl>
+    <w:lvl w:ilvl="5" w:tplc="04090005" w:tentative="1">
+      <w:start w:val="1"/>
+      <w:numFmt w:val="bullet"/>
+      <w:lvlText w:val=""/>
+      <w:lvlJc w:val="left"/>
+      <w:pPr>
+        <w:ind w:left="4320" w:hanging="360"/>
+      </w:pPr>
+      <w:rPr>
+        <w:rFonts w:ascii="Wingdings" w:hAnsi="Wingdings" w:hint="default"/>
+      </w:rPr>
+    </w:lvl>
+    <w:lvl w:ilvl="6" w:tplc="04090001" w:tentative="1">
+      <w:start w:val="1"/>
+      <w:numFmt w:val="bullet"/>
+      <w:lvlText w:val=""/>
+      <w:lvlJc w:val="left"/>
+      <w:pPr>
+        <w:ind w:left="5040" w:hanging="360"/>
+      </w:pPr>
+      <w:rPr>
+        <w:rFonts w:ascii="Symbol" w:hAnsi="Symbol" w:hint="default"/>
+      </w:rPr>
+    </w:lvl>
+    <w:lvl w:ilvl="7" w:tplc="04090003" w:tentative="1">
+      <w:start w:val="1"/>
+      <w:numFmt w:val="bullet"/>
+      <w:lvlText w:val="o"/>
+      <w:lvlJc w:val="left"/>
+      <w:pPr>
+        <w:ind w:left="5760" w:hanging="360"/>
+      </w:pPr>
+      <w:rPr>
+        <w:rFonts w:ascii="Courier New" w:hAnsi="Courier New" w:cs="Courier New" w:hint="default"/>
+      </w:rPr>
+    </w:lvl>
+    <w:lvl w:ilvl="8" w:tplc="04090005" w:tentative="1">
+      <w:start w:val="1"/>
+      <w:numFmt w:val="bullet"/>
+      <w:lvlText w:val=""/>
+      <w:lvlJc w:val="left"/>
+      <w:pPr>
+        <w:ind w:left="6480" w:hanging="360"/>
+      </w:pPr>
+      <w:rPr>
+        <w:rFonts w:ascii="Wingdings" w:hAnsi="Wingdings" w:hint="default"/>
+      </w:rPr>
+    </w:lvl>
+  </w:abstractNum>
+  <w:num w:numId="1" w16cid:durableId="1764570816">
+    <w:abstractNumId w:val="0"/>
+  </w:num>
+</w:numbering>
 </file>
 
 <file path=word/styles.xml><?xml version="1.0" encoding="utf-8"?>
@@ -726,6 +1252,17 @@
       <w:szCs w:val="20"/>
     </w:rPr>
   </w:style>
+  <w:style w:type="paragraph" w:styleId="ListParagraph">
+    <w:name w:val="List Paragraph"/>
+    <w:basedOn w:val="Normal"/>
+    <w:uiPriority w:val="34"/>
+    <w:qFormat/>
+    <w:rsid w:val="002D61E7"/>
+    <w:pPr>
+      <w:ind w:left="720"/>
+      <w:contextualSpacing/>
+    </w:pPr>
+  </w:style>
 </w:styles>
 </file>
 

</xml_diff>